<commit_message>
Updated work log in the milestone 1 work log file for milestone 2
</commit_message>
<xml_diff>
--- a/Design/Milestone 1/Worklogs/WorkLog_1Joseph Peters.docx
+++ b/Design/Milestone 1/Worklogs/WorkLog_1Joseph Peters.docx
@@ -130,8 +130,237 @@
         </w:rPr>
         <w:t>My tasks for milestone 2 were to be decided at the next group meeting.</w:t>
       </w:r>
+    </w:p>
+    <w:p>
+      <w:pPr>
+        <w:rPr>
+          <w:sz w:val="24"/>
+          <w:szCs w:val="24"/>
+        </w:rPr>
+      </w:pPr>
+    </w:p>
+    <w:p>
+      <w:pPr>
+        <w:rPr>
+          <w:b/>
+          <w:sz w:val="36"/>
+          <w:szCs w:val="36"/>
+        </w:rPr>
+      </w:pPr>
+      <w:r>
+        <w:rPr>
+          <w:b/>
+          <w:sz w:val="36"/>
+          <w:szCs w:val="36"/>
+        </w:rPr>
+        <w:t xml:space="preserve">MILESTONE </w:t>
+      </w:r>
+      <w:r>
+        <w:rPr>
+          <w:b/>
+          <w:sz w:val="36"/>
+          <w:szCs w:val="36"/>
+        </w:rPr>
+        <w:t>2</w:t>
+      </w:r>
+      <w:r>
+        <w:rPr>
+          <w:b/>
+          <w:sz w:val="36"/>
+          <w:szCs w:val="36"/>
+        </w:rPr>
+        <w:t xml:space="preserve"> WORK:</w:t>
+      </w:r>
+    </w:p>
+    <w:p>
+      <w:pPr>
+        <w:rPr>
+          <w:sz w:val="24"/>
+          <w:szCs w:val="24"/>
+          <w:u w:val="single"/>
+        </w:rPr>
+      </w:pPr>
+      <w:r>
+        <w:rPr>
+          <w:sz w:val="24"/>
+          <w:szCs w:val="24"/>
+          <w:u w:val="single"/>
+        </w:rPr>
+        <w:t xml:space="preserve">Tuesday, January </w:t>
+      </w:r>
+      <w:r>
+        <w:rPr>
+          <w:sz w:val="24"/>
+          <w:szCs w:val="24"/>
+          <w:u w:val="single"/>
+        </w:rPr>
+        <w:t>21</w:t>
+      </w:r>
+      <w:r>
+        <w:rPr>
+          <w:sz w:val="24"/>
+          <w:szCs w:val="24"/>
+          <w:u w:val="single"/>
+        </w:rPr>
+        <w:t>, 2020</w:t>
+      </w:r>
+    </w:p>
+    <w:p>
+      <w:pPr>
+        <w:rPr>
+          <w:sz w:val="24"/>
+          <w:szCs w:val="24"/>
+        </w:rPr>
+      </w:pPr>
+      <w:r>
+        <w:rPr>
+          <w:sz w:val="24"/>
+          <w:szCs w:val="24"/>
+        </w:rPr>
+        <w:t>Met with team [</w:t>
+      </w:r>
+      <w:r>
+        <w:rPr>
+          <w:sz w:val="24"/>
+          <w:szCs w:val="24"/>
+        </w:rPr>
+        <w:t>2</w:t>
+      </w:r>
+      <w:r>
+        <w:rPr>
+          <w:sz w:val="24"/>
+          <w:szCs w:val="24"/>
+        </w:rPr>
+        <w:t xml:space="preserve"> </w:t>
+      </w:r>
+      <w:proofErr w:type="spellStart"/>
+      <w:r>
+        <w:rPr>
+          <w:sz w:val="24"/>
+          <w:szCs w:val="24"/>
+        </w:rPr>
+        <w:t>hr</w:t>
+      </w:r>
+      <w:proofErr w:type="spellEnd"/>
+      <w:r>
+        <w:rPr>
+          <w:sz w:val="24"/>
+          <w:szCs w:val="24"/>
+        </w:rPr>
+        <w:t>]</w:t>
+      </w:r>
+    </w:p>
+    <w:p>
+      <w:pPr>
+        <w:ind w:left="720"/>
+        <w:rPr>
+          <w:sz w:val="24"/>
+          <w:szCs w:val="24"/>
+        </w:rPr>
+      </w:pPr>
+      <w:r>
+        <w:rPr>
+          <w:sz w:val="24"/>
+          <w:szCs w:val="24"/>
+        </w:rPr>
+        <w:t>We worked on implementing the RTL and started planning for the data path elements.</w:t>
+      </w:r>
+    </w:p>
+    <w:p>
+      <w:pPr>
+        <w:rPr>
+          <w:sz w:val="24"/>
+          <w:szCs w:val="24"/>
+          <w:u w:val="single"/>
+        </w:rPr>
+      </w:pPr>
+      <w:r>
+        <w:rPr>
+          <w:sz w:val="24"/>
+          <w:szCs w:val="24"/>
+          <w:u w:val="single"/>
+        </w:rPr>
+        <w:t>Wednesday, January 22, 2020</w:t>
+      </w:r>
+    </w:p>
+    <w:p>
+      <w:pPr>
+        <w:rPr>
+          <w:sz w:val="24"/>
+          <w:szCs w:val="24"/>
+        </w:rPr>
+      </w:pPr>
+      <w:r>
+        <w:rPr>
+          <w:sz w:val="24"/>
+          <w:szCs w:val="24"/>
+        </w:rPr>
+        <w:t xml:space="preserve">Worked on procedure call example and spec [1 </w:t>
+      </w:r>
+      <w:proofErr w:type="spellStart"/>
+      <w:r>
+        <w:rPr>
+          <w:sz w:val="24"/>
+          <w:szCs w:val="24"/>
+        </w:rPr>
+        <w:t>hr</w:t>
+      </w:r>
+      <w:proofErr w:type="spellEnd"/>
+      <w:r>
+        <w:rPr>
+          <w:sz w:val="24"/>
+          <w:szCs w:val="24"/>
+        </w:rPr>
+        <w:t>]</w:t>
+      </w:r>
+    </w:p>
+    <w:p>
+      <w:pPr>
+        <w:rPr>
+          <w:sz w:val="24"/>
+          <w:szCs w:val="24"/>
+        </w:rPr>
+      </w:pPr>
+      <w:r>
+        <w:rPr>
+          <w:sz w:val="24"/>
+          <w:szCs w:val="24"/>
+        </w:rPr>
+        <w:t xml:space="preserve">My tasks for milestone </w:t>
+      </w:r>
+      <w:r>
+        <w:rPr>
+          <w:sz w:val="24"/>
+          <w:szCs w:val="24"/>
+        </w:rPr>
+        <w:t xml:space="preserve">3 were to brainstorm for data path specifications and start writing part tests for </w:t>
+      </w:r>
+      <w:proofErr w:type="spellStart"/>
+      <w:r>
+        <w:rPr>
+          <w:sz w:val="24"/>
+          <w:szCs w:val="24"/>
+        </w:rPr>
+        <w:t>datapath</w:t>
+      </w:r>
+      <w:proofErr w:type="spellEnd"/>
+      <w:r>
+        <w:rPr>
+          <w:sz w:val="24"/>
+          <w:szCs w:val="24"/>
+        </w:rPr>
+        <w:t xml:space="preserve"> components.</w:t>
+      </w:r>
       <w:bookmarkStart w:id="0" w:name="_GoBack"/>
       <w:bookmarkEnd w:id="0"/>
+    </w:p>
+    <w:p>
+      <w:pPr>
+        <w:rPr>
+          <w:sz w:val="24"/>
+          <w:szCs w:val="24"/>
+        </w:rPr>
+      </w:pPr>
     </w:p>
     <w:sectPr>
       <w:pgSz w:w="12240" w:h="15840"/>

</xml_diff>

<commit_message>
realized that I hadn't uploaded my work log so here it is
</commit_message>
<xml_diff>
--- a/Design/Milestone 1/Worklogs/WorkLog_1Joseph Peters.docx
+++ b/Design/Milestone 1/Worklogs/WorkLog_1Joseph Peters.docx
@@ -153,22 +153,190 @@
           <w:sz w:val="36"/>
           <w:szCs w:val="36"/>
         </w:rPr>
-        <w:t xml:space="preserve">MILESTONE </w:t>
-      </w:r>
-      <w:r>
+        <w:t>MILESTONE 2 WORK:</w:t>
+      </w:r>
+    </w:p>
+    <w:p>
+      <w:pPr>
+        <w:rPr>
+          <w:sz w:val="24"/>
+          <w:szCs w:val="24"/>
+          <w:u w:val="single"/>
+        </w:rPr>
+      </w:pPr>
+      <w:r>
+        <w:rPr>
+          <w:sz w:val="24"/>
+          <w:szCs w:val="24"/>
+          <w:u w:val="single"/>
+        </w:rPr>
+        <w:t>Tuesday, January 21, 2020</w:t>
+      </w:r>
+    </w:p>
+    <w:p>
+      <w:pPr>
+        <w:rPr>
+          <w:sz w:val="24"/>
+          <w:szCs w:val="24"/>
+        </w:rPr>
+      </w:pPr>
+      <w:r>
+        <w:rPr>
+          <w:sz w:val="24"/>
+          <w:szCs w:val="24"/>
+        </w:rPr>
+        <w:t xml:space="preserve">Met with team [2 </w:t>
+      </w:r>
+      <w:proofErr w:type="spellStart"/>
+      <w:r>
+        <w:rPr>
+          <w:sz w:val="24"/>
+          <w:szCs w:val="24"/>
+        </w:rPr>
+        <w:t>hr</w:t>
+      </w:r>
+      <w:proofErr w:type="spellEnd"/>
+      <w:r>
+        <w:rPr>
+          <w:sz w:val="24"/>
+          <w:szCs w:val="24"/>
+        </w:rPr>
+        <w:t>]</w:t>
+      </w:r>
+    </w:p>
+    <w:p>
+      <w:pPr>
+        <w:ind w:left="720"/>
+        <w:rPr>
+          <w:sz w:val="24"/>
+          <w:szCs w:val="24"/>
+        </w:rPr>
+      </w:pPr>
+      <w:r>
+        <w:rPr>
+          <w:sz w:val="24"/>
+          <w:szCs w:val="24"/>
+        </w:rPr>
+        <w:t>We worked on implementing the RTL and started planning for the data path elements.</w:t>
+      </w:r>
+    </w:p>
+    <w:p>
+      <w:pPr>
+        <w:rPr>
+          <w:sz w:val="24"/>
+          <w:szCs w:val="24"/>
+          <w:u w:val="single"/>
+        </w:rPr>
+      </w:pPr>
+      <w:r>
+        <w:rPr>
+          <w:sz w:val="24"/>
+          <w:szCs w:val="24"/>
+          <w:u w:val="single"/>
+        </w:rPr>
+        <w:t>Wednesday, January 22, 2020</w:t>
+      </w:r>
+    </w:p>
+    <w:p>
+      <w:pPr>
+        <w:rPr>
+          <w:sz w:val="24"/>
+          <w:szCs w:val="24"/>
+        </w:rPr>
+      </w:pPr>
+      <w:r>
+        <w:rPr>
+          <w:sz w:val="24"/>
+          <w:szCs w:val="24"/>
+        </w:rPr>
+        <w:t xml:space="preserve">Worked on procedure call example and spec [1 </w:t>
+      </w:r>
+      <w:proofErr w:type="spellStart"/>
+      <w:r>
+        <w:rPr>
+          <w:sz w:val="24"/>
+          <w:szCs w:val="24"/>
+        </w:rPr>
+        <w:t>hr</w:t>
+      </w:r>
+      <w:proofErr w:type="spellEnd"/>
+      <w:r>
+        <w:rPr>
+          <w:sz w:val="24"/>
+          <w:szCs w:val="24"/>
+        </w:rPr>
+        <w:t>]</w:t>
+      </w:r>
+    </w:p>
+    <w:p>
+      <w:pPr>
+        <w:rPr>
+          <w:sz w:val="24"/>
+          <w:szCs w:val="24"/>
+        </w:rPr>
+      </w:pPr>
+      <w:r>
+        <w:rPr>
+          <w:sz w:val="24"/>
+          <w:szCs w:val="24"/>
+        </w:rPr>
+        <w:t xml:space="preserve">My tasks for milestone 3 were to brainstorm for data path specifications and start writing part tests for </w:t>
+      </w:r>
+      <w:proofErr w:type="spellStart"/>
+      <w:r>
+        <w:rPr>
+          <w:sz w:val="24"/>
+          <w:szCs w:val="24"/>
+        </w:rPr>
+        <w:t>datapath</w:t>
+      </w:r>
+      <w:proofErr w:type="spellEnd"/>
+      <w:r>
+        <w:rPr>
+          <w:sz w:val="24"/>
+          <w:szCs w:val="24"/>
+        </w:rPr>
+        <w:t xml:space="preserve"> components.</w:t>
+      </w:r>
+    </w:p>
+    <w:p>
+      <w:pPr>
+        <w:rPr>
+          <w:sz w:val="24"/>
+          <w:szCs w:val="24"/>
+        </w:rPr>
+      </w:pPr>
+    </w:p>
+    <w:p>
+      <w:pPr>
         <w:rPr>
           <w:b/>
           <w:sz w:val="36"/>
           <w:szCs w:val="36"/>
         </w:rPr>
-        <w:t>2</w:t>
-      </w:r>
+      </w:pPr>
       <w:r>
         <w:rPr>
           <w:b/>
           <w:sz w:val="36"/>
           <w:szCs w:val="36"/>
         </w:rPr>
+        <w:t xml:space="preserve">MILESTONE </w:t>
+      </w:r>
+      <w:r>
+        <w:rPr>
+          <w:b/>
+          <w:sz w:val="36"/>
+          <w:szCs w:val="36"/>
+        </w:rPr>
+        <w:t>3</w:t>
+      </w:r>
+      <w:r>
+        <w:rPr>
+          <w:b/>
+          <w:sz w:val="36"/>
+          <w:szCs w:val="36"/>
+        </w:rPr>
         <w:t xml:space="preserve"> WORK:</w:t>
       </w:r>
     </w:p>
@@ -186,15 +354,15 @@
           <w:szCs w:val="24"/>
           <w:u w:val="single"/>
         </w:rPr>
-        <w:t xml:space="preserve">Tuesday, January </w:t>
-      </w:r>
-      <w:r>
-        <w:rPr>
-          <w:sz w:val="24"/>
-          <w:szCs w:val="24"/>
-          <w:u w:val="single"/>
-        </w:rPr>
-        <w:t>21</w:t>
+        <w:t>Tuesday, January 2</w:t>
+      </w:r>
+      <w:r>
+        <w:rPr>
+          <w:sz w:val="24"/>
+          <w:szCs w:val="24"/>
+          <w:u w:val="single"/>
+        </w:rPr>
+        <w:t>8</w:t>
       </w:r>
       <w:r>
         <w:rPr>
@@ -224,7 +392,7 @@
           <w:sz w:val="24"/>
           <w:szCs w:val="24"/>
         </w:rPr>
-        <w:t>2</w:t>
+        <w:t>3</w:t>
       </w:r>
       <w:r>
         <w:rPr>
@@ -263,39 +431,103 @@
           <w:sz w:val="24"/>
           <w:szCs w:val="24"/>
         </w:rPr>
-        <w:t>We worked on implementing the RTL and started planning for the data path elements.</w:t>
-      </w:r>
-    </w:p>
-    <w:p>
-      <w:pPr>
-        <w:rPr>
-          <w:sz w:val="24"/>
-          <w:szCs w:val="24"/>
-          <w:u w:val="single"/>
-        </w:rPr>
-      </w:pPr>
-      <w:r>
-        <w:rPr>
-          <w:sz w:val="24"/>
-          <w:szCs w:val="24"/>
-          <w:u w:val="single"/>
-        </w:rPr>
-        <w:t>Wednesday, January 22, 2020</w:t>
-      </w:r>
-    </w:p>
-    <w:p>
-      <w:pPr>
-        <w:rPr>
-          <w:sz w:val="24"/>
-          <w:szCs w:val="24"/>
-        </w:rPr>
-      </w:pPr>
-      <w:r>
-        <w:rPr>
-          <w:sz w:val="24"/>
-          <w:szCs w:val="24"/>
-        </w:rPr>
-        <w:t xml:space="preserve">Worked on procedure call example and spec [1 </w:t>
+        <w:t xml:space="preserve">We worked on implementing the </w:t>
+      </w:r>
+      <w:proofErr w:type="spellStart"/>
+      <w:r>
+        <w:rPr>
+          <w:sz w:val="24"/>
+          <w:szCs w:val="24"/>
+        </w:rPr>
+        <w:t>datapath</w:t>
+      </w:r>
+      <w:proofErr w:type="spellEnd"/>
+      <w:r>
+        <w:rPr>
+          <w:sz w:val="24"/>
+          <w:szCs w:val="24"/>
+        </w:rPr>
+        <w:t xml:space="preserve"> for our processor. We also talked about which parts would need to be made and which people would make each part.</w:t>
+      </w:r>
+    </w:p>
+    <w:p>
+      <w:pPr>
+        <w:rPr>
+          <w:sz w:val="24"/>
+          <w:szCs w:val="24"/>
+          <w:u w:val="single"/>
+        </w:rPr>
+      </w:pPr>
+      <w:r>
+        <w:rPr>
+          <w:sz w:val="24"/>
+          <w:szCs w:val="24"/>
+          <w:u w:val="single"/>
+        </w:rPr>
+        <w:t>Wednesday, January 2</w:t>
+      </w:r>
+      <w:r>
+        <w:rPr>
+          <w:sz w:val="24"/>
+          <w:szCs w:val="24"/>
+          <w:u w:val="single"/>
+        </w:rPr>
+        <w:t>9</w:t>
+      </w:r>
+      <w:r>
+        <w:rPr>
+          <w:sz w:val="24"/>
+          <w:szCs w:val="24"/>
+          <w:u w:val="single"/>
+        </w:rPr>
+        <w:t>, 2020</w:t>
+      </w:r>
+    </w:p>
+    <w:p>
+      <w:pPr>
+        <w:rPr>
+          <w:sz w:val="24"/>
+          <w:szCs w:val="24"/>
+        </w:rPr>
+      </w:pPr>
+      <w:r>
+        <w:rPr>
+          <w:sz w:val="24"/>
+          <w:szCs w:val="24"/>
+        </w:rPr>
+        <w:t xml:space="preserve">Worked on the </w:t>
+      </w:r>
+      <w:proofErr w:type="spellStart"/>
+      <w:r>
+        <w:rPr>
+          <w:sz w:val="24"/>
+          <w:szCs w:val="24"/>
+        </w:rPr>
+        <w:t>alu</w:t>
+      </w:r>
+      <w:proofErr w:type="spellEnd"/>
+      <w:r>
+        <w:rPr>
+          <w:sz w:val="24"/>
+          <w:szCs w:val="24"/>
+        </w:rPr>
+        <w:t xml:space="preserve"> for the lab due Friday. Also started working on the main </w:t>
+      </w:r>
+      <w:proofErr w:type="spellStart"/>
+      <w:r>
+        <w:rPr>
+          <w:sz w:val="24"/>
+          <w:szCs w:val="24"/>
+        </w:rPr>
+        <w:t>alu</w:t>
+      </w:r>
+      <w:proofErr w:type="spellEnd"/>
+      <w:r>
+        <w:rPr>
+          <w:sz w:val="24"/>
+          <w:szCs w:val="24"/>
+        </w:rPr>
+        <w:t xml:space="preserve"> [4 </w:t>
       </w:r>
       <w:proofErr w:type="spellStart"/>
       <w:r>
@@ -326,6 +558,7 @@
           <w:sz w:val="24"/>
           <w:szCs w:val="24"/>
         </w:rPr>
+        <w:lastRenderedPageBreak/>
         <w:t xml:space="preserve">My tasks for milestone </w:t>
       </w:r>
       <w:r>
@@ -333,7 +566,398 @@
           <w:sz w:val="24"/>
           <w:szCs w:val="24"/>
         </w:rPr>
-        <w:t xml:space="preserve">3 were to brainstorm for data path specifications and start writing part tests for </w:t>
+        <w:t xml:space="preserve">4 were to finish the </w:t>
+      </w:r>
+      <w:proofErr w:type="spellStart"/>
+      <w:r>
+        <w:rPr>
+          <w:sz w:val="24"/>
+          <w:szCs w:val="24"/>
+        </w:rPr>
+        <w:t>alu</w:t>
+      </w:r>
+      <w:proofErr w:type="spellEnd"/>
+      <w:r>
+        <w:rPr>
+          <w:sz w:val="24"/>
+          <w:szCs w:val="24"/>
+        </w:rPr>
+        <w:t xml:space="preserve"> lab and create the </w:t>
+      </w:r>
+      <w:proofErr w:type="spellStart"/>
+      <w:r>
+        <w:rPr>
+          <w:sz w:val="24"/>
+          <w:szCs w:val="24"/>
+        </w:rPr>
+        <w:t>alu</w:t>
+      </w:r>
+      <w:proofErr w:type="spellEnd"/>
+      <w:r>
+        <w:rPr>
+          <w:sz w:val="24"/>
+          <w:szCs w:val="24"/>
+        </w:rPr>
+        <w:t xml:space="preserve"> for our processor along with the test cases.</w:t>
+      </w:r>
+    </w:p>
+    <w:p>
+      <w:pPr>
+        <w:rPr>
+          <w:b/>
+          <w:sz w:val="36"/>
+          <w:szCs w:val="36"/>
+        </w:rPr>
+      </w:pPr>
+      <w:r>
+        <w:rPr>
+          <w:b/>
+          <w:sz w:val="36"/>
+          <w:szCs w:val="36"/>
+        </w:rPr>
+        <w:t xml:space="preserve">MILESTONE </w:t>
+      </w:r>
+      <w:r>
+        <w:rPr>
+          <w:b/>
+          <w:sz w:val="36"/>
+          <w:szCs w:val="36"/>
+        </w:rPr>
+        <w:t>4</w:t>
+      </w:r>
+      <w:r>
+        <w:rPr>
+          <w:b/>
+          <w:sz w:val="36"/>
+          <w:szCs w:val="36"/>
+        </w:rPr>
+        <w:t xml:space="preserve"> WORK:</w:t>
+      </w:r>
+    </w:p>
+    <w:p>
+      <w:pPr>
+        <w:rPr>
+          <w:sz w:val="24"/>
+          <w:szCs w:val="24"/>
+          <w:u w:val="single"/>
+        </w:rPr>
+      </w:pPr>
+      <w:r>
+        <w:rPr>
+          <w:sz w:val="24"/>
+          <w:szCs w:val="24"/>
+          <w:u w:val="single"/>
+        </w:rPr>
+        <w:t>Friday</w:t>
+      </w:r>
+      <w:r>
+        <w:rPr>
+          <w:sz w:val="24"/>
+          <w:szCs w:val="24"/>
+          <w:u w:val="single"/>
+        </w:rPr>
+        <w:t xml:space="preserve">, </w:t>
+      </w:r>
+      <w:r>
+        <w:rPr>
+          <w:sz w:val="24"/>
+          <w:szCs w:val="24"/>
+          <w:u w:val="single"/>
+        </w:rPr>
+        <w:t>February 3</w:t>
+      </w:r>
+      <w:r>
+        <w:rPr>
+          <w:sz w:val="24"/>
+          <w:szCs w:val="24"/>
+          <w:u w:val="single"/>
+        </w:rPr>
+        <w:t>, 2020</w:t>
+      </w:r>
+    </w:p>
+    <w:p>
+      <w:pPr>
+        <w:rPr>
+          <w:sz w:val="24"/>
+          <w:szCs w:val="24"/>
+        </w:rPr>
+      </w:pPr>
+      <w:r>
+        <w:rPr>
+          <w:sz w:val="24"/>
+          <w:szCs w:val="24"/>
+        </w:rPr>
+        <w:t xml:space="preserve">Finished the </w:t>
+      </w:r>
+      <w:proofErr w:type="spellStart"/>
+      <w:r>
+        <w:rPr>
+          <w:sz w:val="24"/>
+          <w:szCs w:val="24"/>
+        </w:rPr>
+        <w:t>alu</w:t>
+      </w:r>
+      <w:proofErr w:type="spellEnd"/>
+      <w:r>
+        <w:rPr>
+          <w:sz w:val="24"/>
+          <w:szCs w:val="24"/>
+        </w:rPr>
+        <w:t xml:space="preserve"> lab and planned the 16b </w:t>
+      </w:r>
+      <w:proofErr w:type="spellStart"/>
+      <w:r>
+        <w:rPr>
+          <w:sz w:val="24"/>
+          <w:szCs w:val="24"/>
+        </w:rPr>
+        <w:t>alu</w:t>
+      </w:r>
+      <w:proofErr w:type="spellEnd"/>
+      <w:r>
+        <w:rPr>
+          <w:sz w:val="24"/>
+          <w:szCs w:val="24"/>
+        </w:rPr>
+        <w:t xml:space="preserve"> [3 </w:t>
+      </w:r>
+      <w:proofErr w:type="spellStart"/>
+      <w:r>
+        <w:rPr>
+          <w:sz w:val="24"/>
+          <w:szCs w:val="24"/>
+        </w:rPr>
+        <w:t>hrs</w:t>
+      </w:r>
+      <w:proofErr w:type="spellEnd"/>
+      <w:r>
+        <w:rPr>
+          <w:sz w:val="24"/>
+          <w:szCs w:val="24"/>
+        </w:rPr>
+        <w:t>]</w:t>
+      </w:r>
+    </w:p>
+    <w:p>
+      <w:pPr>
+        <w:rPr>
+          <w:sz w:val="24"/>
+          <w:szCs w:val="24"/>
+          <w:u w:val="single"/>
+        </w:rPr>
+      </w:pPr>
+      <w:r>
+        <w:rPr>
+          <w:sz w:val="24"/>
+          <w:szCs w:val="24"/>
+          <w:u w:val="single"/>
+        </w:rPr>
+        <w:t>Tuesday</w:t>
+      </w:r>
+      <w:r>
+        <w:rPr>
+          <w:sz w:val="24"/>
+          <w:szCs w:val="24"/>
+          <w:u w:val="single"/>
+        </w:rPr>
+        <w:t xml:space="preserve">, </w:t>
+      </w:r>
+      <w:r>
+        <w:rPr>
+          <w:sz w:val="24"/>
+          <w:szCs w:val="24"/>
+          <w:u w:val="single"/>
+        </w:rPr>
+        <w:t>February 7</w:t>
+      </w:r>
+      <w:r>
+        <w:rPr>
+          <w:sz w:val="24"/>
+          <w:szCs w:val="24"/>
+          <w:u w:val="single"/>
+        </w:rPr>
+        <w:t>, 2020</w:t>
+      </w:r>
+    </w:p>
+    <w:p>
+      <w:pPr>
+        <w:rPr>
+          <w:sz w:val="24"/>
+          <w:szCs w:val="24"/>
+        </w:rPr>
+      </w:pPr>
+      <w:r>
+        <w:rPr>
+          <w:sz w:val="24"/>
+          <w:szCs w:val="24"/>
+        </w:rPr>
+        <w:t xml:space="preserve">Worked on 16b </w:t>
+      </w:r>
+      <w:proofErr w:type="spellStart"/>
+      <w:r>
+        <w:rPr>
+          <w:sz w:val="24"/>
+          <w:szCs w:val="24"/>
+        </w:rPr>
+        <w:t>alu</w:t>
+      </w:r>
+      <w:proofErr w:type="spellEnd"/>
+      <w:r>
+        <w:rPr>
+          <w:sz w:val="24"/>
+          <w:szCs w:val="24"/>
+        </w:rPr>
+        <w:t xml:space="preserve"> [2 </w:t>
+      </w:r>
+      <w:proofErr w:type="spellStart"/>
+      <w:r>
+        <w:rPr>
+          <w:sz w:val="24"/>
+          <w:szCs w:val="24"/>
+        </w:rPr>
+        <w:t>hrs</w:t>
+      </w:r>
+      <w:proofErr w:type="spellEnd"/>
+      <w:r>
+        <w:rPr>
+          <w:sz w:val="24"/>
+          <w:szCs w:val="24"/>
+        </w:rPr>
+        <w:t>]</w:t>
+      </w:r>
+    </w:p>
+    <w:p>
+      <w:pPr>
+        <w:rPr>
+          <w:sz w:val="24"/>
+          <w:szCs w:val="24"/>
+          <w:u w:val="single"/>
+        </w:rPr>
+      </w:pPr>
+      <w:r>
+        <w:rPr>
+          <w:sz w:val="24"/>
+          <w:szCs w:val="24"/>
+          <w:u w:val="single"/>
+        </w:rPr>
+        <w:t>Wednesday</w:t>
+      </w:r>
+      <w:r>
+        <w:rPr>
+          <w:sz w:val="24"/>
+          <w:szCs w:val="24"/>
+          <w:u w:val="single"/>
+        </w:rPr>
+        <w:t xml:space="preserve">, </w:t>
+      </w:r>
+      <w:r>
+        <w:rPr>
+          <w:sz w:val="24"/>
+          <w:szCs w:val="24"/>
+          <w:u w:val="single"/>
+        </w:rPr>
+        <w:t xml:space="preserve">February </w:t>
+      </w:r>
+      <w:r>
+        <w:rPr>
+          <w:sz w:val="24"/>
+          <w:szCs w:val="24"/>
+          <w:u w:val="single"/>
+        </w:rPr>
+        <w:t>8</w:t>
+      </w:r>
+      <w:r>
+        <w:rPr>
+          <w:sz w:val="24"/>
+          <w:szCs w:val="24"/>
+          <w:u w:val="single"/>
+        </w:rPr>
+        <w:t>, 2020</w:t>
+      </w:r>
+    </w:p>
+    <w:p>
+      <w:pPr>
+        <w:rPr>
+          <w:sz w:val="24"/>
+          <w:szCs w:val="24"/>
+        </w:rPr>
+      </w:pPr>
+      <w:r>
+        <w:rPr>
+          <w:sz w:val="24"/>
+          <w:szCs w:val="24"/>
+        </w:rPr>
+        <w:t xml:space="preserve">Finished 16b </w:t>
+      </w:r>
+      <w:proofErr w:type="spellStart"/>
+      <w:r>
+        <w:rPr>
+          <w:sz w:val="24"/>
+          <w:szCs w:val="24"/>
+        </w:rPr>
+        <w:t>alu</w:t>
+      </w:r>
+      <w:proofErr w:type="spellEnd"/>
+      <w:r>
+        <w:rPr>
+          <w:sz w:val="24"/>
+          <w:szCs w:val="24"/>
+        </w:rPr>
+        <w:t xml:space="preserve"> with changes for our implementation [2 </w:t>
+      </w:r>
+      <w:proofErr w:type="spellStart"/>
+      <w:r>
+        <w:rPr>
+          <w:sz w:val="24"/>
+          <w:szCs w:val="24"/>
+        </w:rPr>
+        <w:t>hrs</w:t>
+      </w:r>
+      <w:proofErr w:type="spellEnd"/>
+      <w:r>
+        <w:rPr>
+          <w:sz w:val="24"/>
+          <w:szCs w:val="24"/>
+        </w:rPr>
+        <w:t>]</w:t>
+      </w:r>
+    </w:p>
+    <w:p>
+      <w:pPr>
+        <w:rPr>
+          <w:sz w:val="24"/>
+          <w:szCs w:val="24"/>
+        </w:rPr>
+      </w:pPr>
+      <w:r>
+        <w:rPr>
+          <w:sz w:val="24"/>
+          <w:szCs w:val="24"/>
+        </w:rPr>
+        <w:t xml:space="preserve">My tasks for milestone </w:t>
+      </w:r>
+      <w:r>
+        <w:rPr>
+          <w:sz w:val="24"/>
+          <w:szCs w:val="24"/>
+        </w:rPr>
+        <w:t xml:space="preserve">4 were to finish the test cases for the </w:t>
+      </w:r>
+      <w:proofErr w:type="spellStart"/>
+      <w:r>
+        <w:rPr>
+          <w:sz w:val="24"/>
+          <w:szCs w:val="24"/>
+        </w:rPr>
+        <w:t>alu</w:t>
+      </w:r>
+      <w:proofErr w:type="spellEnd"/>
+      <w:r>
+        <w:rPr>
+          <w:sz w:val="24"/>
+          <w:szCs w:val="24"/>
+        </w:rPr>
+        <w:t xml:space="preserve"> and to assist in piecing the </w:t>
       </w:r>
       <w:proofErr w:type="spellStart"/>
       <w:r>
@@ -349,7 +973,7 @@
           <w:sz w:val="24"/>
           <w:szCs w:val="24"/>
         </w:rPr>
-        <w:t xml:space="preserve"> components.</w:t>
+        <w:t xml:space="preserve"> together.</w:t>
       </w:r>
       <w:bookmarkStart w:id="0" w:name="_GoBack"/>
       <w:bookmarkEnd w:id="0"/>

</xml_diff>

<commit_message>
updated work log for final submission
</commit_message>
<xml_diff>
--- a/Design/Milestone 1/Worklogs/WorkLog_1Joseph Peters.docx
+++ b/Design/Milestone 1/Worklogs/WorkLog_1Joseph Peters.docx
@@ -957,518 +957,424 @@
           <w:sz w:val="36"/>
           <w:szCs w:val="36"/>
         </w:rPr>
-        <w:t xml:space="preserve">MILESTONE </w:t>
-      </w:r>
-      <w:r>
+        <w:t>MILESTONE 5 WORK:</w:t>
+      </w:r>
+    </w:p>
+    <w:p>
+      <w:pPr>
+        <w:rPr>
+          <w:sz w:val="24"/>
+          <w:szCs w:val="24"/>
+          <w:u w:val="single"/>
+        </w:rPr>
+      </w:pPr>
+      <w:r>
+        <w:rPr>
+          <w:sz w:val="24"/>
+          <w:szCs w:val="24"/>
+          <w:u w:val="single"/>
+        </w:rPr>
+        <w:t>Friday, February 14, 2020</w:t>
+      </w:r>
+    </w:p>
+    <w:p>
+      <w:pPr>
+        <w:rPr>
+          <w:sz w:val="24"/>
+          <w:szCs w:val="24"/>
+        </w:rPr>
+      </w:pPr>
+      <w:r>
+        <w:rPr>
+          <w:sz w:val="24"/>
+          <w:szCs w:val="24"/>
+        </w:rPr>
+        <w:t xml:space="preserve">Fixed </w:t>
+      </w:r>
+      <w:proofErr w:type="spellStart"/>
+      <w:r>
+        <w:rPr>
+          <w:sz w:val="24"/>
+          <w:szCs w:val="24"/>
+        </w:rPr>
+        <w:t>alu</w:t>
+      </w:r>
+      <w:proofErr w:type="spellEnd"/>
+      <w:r>
+        <w:rPr>
+          <w:sz w:val="24"/>
+          <w:szCs w:val="24"/>
+        </w:rPr>
+        <w:t xml:space="preserve"> files in the project and fixed </w:t>
+      </w:r>
+      <w:proofErr w:type="spellStart"/>
+      <w:r>
+        <w:rPr>
+          <w:sz w:val="24"/>
+          <w:szCs w:val="24"/>
+        </w:rPr>
+        <w:t>alu</w:t>
+      </w:r>
+      <w:proofErr w:type="spellEnd"/>
+      <w:r>
+        <w:rPr>
+          <w:sz w:val="24"/>
+          <w:szCs w:val="24"/>
+        </w:rPr>
+        <w:t xml:space="preserve"> symbols [1.5 </w:t>
+      </w:r>
+      <w:proofErr w:type="spellStart"/>
+      <w:r>
+        <w:rPr>
+          <w:sz w:val="24"/>
+          <w:szCs w:val="24"/>
+        </w:rPr>
+        <w:t>hrs</w:t>
+      </w:r>
+      <w:proofErr w:type="spellEnd"/>
+      <w:r>
+        <w:rPr>
+          <w:sz w:val="24"/>
+          <w:szCs w:val="24"/>
+        </w:rPr>
+        <w:t>]</w:t>
+      </w:r>
+    </w:p>
+    <w:p>
+      <w:pPr>
+        <w:rPr>
+          <w:sz w:val="24"/>
+          <w:szCs w:val="24"/>
+          <w:u w:val="single"/>
+        </w:rPr>
+      </w:pPr>
+      <w:r>
+        <w:rPr>
+          <w:sz w:val="24"/>
+          <w:szCs w:val="24"/>
+          <w:u w:val="single"/>
+        </w:rPr>
+        <w:t>Monday</w:t>
+      </w:r>
+      <w:r>
+        <w:rPr>
+          <w:sz w:val="24"/>
+          <w:szCs w:val="24"/>
+          <w:u w:val="single"/>
+        </w:rPr>
+        <w:t xml:space="preserve">, </w:t>
+      </w:r>
+      <w:r>
+        <w:rPr>
+          <w:sz w:val="24"/>
+          <w:szCs w:val="24"/>
+          <w:u w:val="single"/>
+        </w:rPr>
+        <w:t>February 11</w:t>
+      </w:r>
+      <w:r>
+        <w:rPr>
+          <w:sz w:val="24"/>
+          <w:szCs w:val="24"/>
+          <w:u w:val="single"/>
+        </w:rPr>
+        <w:t>, 2020</w:t>
+      </w:r>
+    </w:p>
+    <w:p>
+      <w:pPr>
+        <w:rPr>
+          <w:sz w:val="24"/>
+          <w:szCs w:val="24"/>
+        </w:rPr>
+      </w:pPr>
+      <w:r>
+        <w:rPr>
+          <w:sz w:val="24"/>
+          <w:szCs w:val="24"/>
+        </w:rPr>
+        <w:t xml:space="preserve">Added pass through functionality to the </w:t>
+      </w:r>
+      <w:proofErr w:type="spellStart"/>
+      <w:r>
+        <w:rPr>
+          <w:sz w:val="24"/>
+          <w:szCs w:val="24"/>
+        </w:rPr>
+        <w:t>alu</w:t>
+      </w:r>
+      <w:proofErr w:type="spellEnd"/>
+      <w:r>
+        <w:rPr>
+          <w:sz w:val="24"/>
+          <w:szCs w:val="24"/>
+        </w:rPr>
+        <w:t xml:space="preserve"> [2 </w:t>
+      </w:r>
+      <w:proofErr w:type="spellStart"/>
+      <w:r>
+        <w:rPr>
+          <w:sz w:val="24"/>
+          <w:szCs w:val="24"/>
+        </w:rPr>
+        <w:t>hrs</w:t>
+      </w:r>
+      <w:proofErr w:type="spellEnd"/>
+      <w:r>
+        <w:rPr>
+          <w:sz w:val="24"/>
+          <w:szCs w:val="24"/>
+        </w:rPr>
+        <w:t>]</w:t>
+      </w:r>
+    </w:p>
+    <w:p>
+      <w:pPr>
+        <w:rPr>
+          <w:sz w:val="24"/>
+          <w:szCs w:val="24"/>
+          <w:u w:val="single"/>
+        </w:rPr>
+      </w:pPr>
+      <w:r>
+        <w:rPr>
+          <w:sz w:val="24"/>
+          <w:szCs w:val="24"/>
+          <w:u w:val="single"/>
+        </w:rPr>
+        <w:t>Wednesday</w:t>
+      </w:r>
+      <w:r>
+        <w:rPr>
+          <w:sz w:val="24"/>
+          <w:szCs w:val="24"/>
+          <w:u w:val="single"/>
+        </w:rPr>
+        <w:t xml:space="preserve">, </w:t>
+      </w:r>
+      <w:r>
+        <w:rPr>
+          <w:sz w:val="24"/>
+          <w:szCs w:val="24"/>
+          <w:u w:val="single"/>
+        </w:rPr>
+        <w:t>February 12</w:t>
+      </w:r>
+      <w:r>
+        <w:rPr>
+          <w:sz w:val="24"/>
+          <w:szCs w:val="24"/>
+          <w:u w:val="single"/>
+        </w:rPr>
+        <w:t>, 2020</w:t>
+      </w:r>
+    </w:p>
+    <w:p>
+      <w:pPr>
+        <w:rPr>
+          <w:sz w:val="24"/>
+          <w:szCs w:val="24"/>
+        </w:rPr>
+      </w:pPr>
+      <w:r>
+        <w:rPr>
+          <w:sz w:val="24"/>
+          <w:szCs w:val="24"/>
+        </w:rPr>
+        <w:t xml:space="preserve">Worked on making better test cases for </w:t>
+      </w:r>
+      <w:proofErr w:type="spellStart"/>
+      <w:r>
+        <w:rPr>
+          <w:sz w:val="24"/>
+          <w:szCs w:val="24"/>
+        </w:rPr>
+        <w:t>alu</w:t>
+      </w:r>
+      <w:proofErr w:type="spellEnd"/>
+      <w:r>
+        <w:rPr>
+          <w:sz w:val="24"/>
+          <w:szCs w:val="24"/>
+        </w:rPr>
+        <w:t xml:space="preserve"> and started making </w:t>
+      </w:r>
+      <w:proofErr w:type="spellStart"/>
+      <w:r>
+        <w:rPr>
+          <w:sz w:val="24"/>
+          <w:szCs w:val="24"/>
+        </w:rPr>
+        <w:t>sll</w:t>
+      </w:r>
+      <w:proofErr w:type="spellEnd"/>
+      <w:r>
+        <w:rPr>
+          <w:sz w:val="24"/>
+          <w:szCs w:val="24"/>
+        </w:rPr>
+        <w:t xml:space="preserve"> module [3hrs]</w:t>
+      </w:r>
+    </w:p>
+    <w:p>
+      <w:pPr>
+        <w:rPr>
+          <w:sz w:val="24"/>
+          <w:szCs w:val="24"/>
+        </w:rPr>
+      </w:pPr>
+      <w:r>
+        <w:rPr>
+          <w:sz w:val="24"/>
+          <w:szCs w:val="24"/>
+        </w:rPr>
+        <w:t xml:space="preserve">My tasks for milestone 6 were to finish the test cases for the </w:t>
+      </w:r>
+      <w:proofErr w:type="spellStart"/>
+      <w:r>
+        <w:rPr>
+          <w:sz w:val="24"/>
+          <w:szCs w:val="24"/>
+        </w:rPr>
+        <w:t>alu</w:t>
+      </w:r>
+      <w:proofErr w:type="spellEnd"/>
+      <w:r>
+        <w:rPr>
+          <w:sz w:val="24"/>
+          <w:szCs w:val="24"/>
+        </w:rPr>
+        <w:t xml:space="preserve"> and the </w:t>
+      </w:r>
+      <w:proofErr w:type="spellStart"/>
+      <w:r>
+        <w:rPr>
+          <w:sz w:val="24"/>
+          <w:szCs w:val="24"/>
+        </w:rPr>
+        <w:t>sll</w:t>
+      </w:r>
+      <w:proofErr w:type="spellEnd"/>
+      <w:r>
+        <w:rPr>
+          <w:sz w:val="24"/>
+          <w:szCs w:val="24"/>
+        </w:rPr>
+        <w:t xml:space="preserve"> module, to assist in piecing the </w:t>
+      </w:r>
+      <w:proofErr w:type="spellStart"/>
+      <w:r>
+        <w:rPr>
+          <w:sz w:val="24"/>
+          <w:szCs w:val="24"/>
+        </w:rPr>
+        <w:t>datapath</w:t>
+      </w:r>
+      <w:proofErr w:type="spellEnd"/>
+      <w:r>
+        <w:rPr>
+          <w:sz w:val="24"/>
+          <w:szCs w:val="24"/>
+        </w:rPr>
+        <w:t xml:space="preserve"> together, and to compile the </w:t>
+      </w:r>
+      <w:proofErr w:type="spellStart"/>
+      <w:r>
+        <w:rPr>
+          <w:sz w:val="24"/>
+          <w:szCs w:val="24"/>
+        </w:rPr>
+        <w:t>alu</w:t>
+      </w:r>
+      <w:proofErr w:type="spellEnd"/>
+      <w:r>
+        <w:rPr>
+          <w:sz w:val="24"/>
+          <w:szCs w:val="24"/>
+        </w:rPr>
+        <w:t xml:space="preserve"> and the </w:t>
+      </w:r>
+      <w:proofErr w:type="spellStart"/>
+      <w:r>
+        <w:rPr>
+          <w:sz w:val="24"/>
+          <w:szCs w:val="24"/>
+        </w:rPr>
+        <w:t>sll</w:t>
+      </w:r>
+      <w:proofErr w:type="spellEnd"/>
+      <w:r>
+        <w:rPr>
+          <w:sz w:val="24"/>
+          <w:szCs w:val="24"/>
+        </w:rPr>
+        <w:t xml:space="preserve"> module.</w:t>
+      </w:r>
+    </w:p>
+    <w:p>
+      <w:pPr>
         <w:rPr>
           <w:b/>
           <w:sz w:val="36"/>
           <w:szCs w:val="36"/>
         </w:rPr>
-        <w:t>5</w:t>
-      </w:r>
+      </w:pPr>
       <w:r>
         <w:rPr>
           <w:b/>
           <w:sz w:val="36"/>
           <w:szCs w:val="36"/>
         </w:rPr>
-        <w:t xml:space="preserve"> WORK:</w:t>
-      </w:r>
-    </w:p>
-    <w:p>
-      <w:pPr>
-        <w:rPr>
-          <w:sz w:val="24"/>
-          <w:szCs w:val="24"/>
-          <w:u w:val="single"/>
-        </w:rPr>
-      </w:pPr>
-      <w:r>
-        <w:rPr>
-          <w:sz w:val="24"/>
-          <w:szCs w:val="24"/>
-          <w:u w:val="single"/>
-        </w:rPr>
-        <w:t xml:space="preserve">Friday, February </w:t>
-      </w:r>
-      <w:r>
-        <w:rPr>
-          <w:sz w:val="24"/>
-          <w:szCs w:val="24"/>
-          <w:u w:val="single"/>
-        </w:rPr>
-        <w:t>14</w:t>
-      </w:r>
-      <w:r>
-        <w:rPr>
-          <w:sz w:val="24"/>
-          <w:szCs w:val="24"/>
-          <w:u w:val="single"/>
-        </w:rPr>
-        <w:t>, 2020</w:t>
-      </w:r>
-    </w:p>
-    <w:p>
-      <w:pPr>
-        <w:rPr>
-          <w:sz w:val="24"/>
-          <w:szCs w:val="24"/>
-        </w:rPr>
-      </w:pPr>
-      <w:r>
-        <w:rPr>
-          <w:sz w:val="24"/>
-          <w:szCs w:val="24"/>
-        </w:rPr>
-        <w:t xml:space="preserve">Fixed </w:t>
-      </w:r>
-      <w:proofErr w:type="spellStart"/>
-      <w:r>
-        <w:rPr>
-          <w:sz w:val="24"/>
-          <w:szCs w:val="24"/>
-        </w:rPr>
-        <w:t>alu</w:t>
-      </w:r>
-      <w:proofErr w:type="spellEnd"/>
-      <w:r>
-        <w:rPr>
-          <w:sz w:val="24"/>
-          <w:szCs w:val="24"/>
-        </w:rPr>
-        <w:t xml:space="preserve"> files in the project and fixed </w:t>
-      </w:r>
-      <w:proofErr w:type="spellStart"/>
-      <w:r>
-        <w:rPr>
-          <w:sz w:val="24"/>
-          <w:szCs w:val="24"/>
-        </w:rPr>
-        <w:t>alu</w:t>
-      </w:r>
-      <w:proofErr w:type="spellEnd"/>
-      <w:r>
-        <w:rPr>
-          <w:sz w:val="24"/>
-          <w:szCs w:val="24"/>
-        </w:rPr>
-        <w:t xml:space="preserve"> symbols</w:t>
-      </w:r>
-      <w:r>
-        <w:rPr>
-          <w:sz w:val="24"/>
-          <w:szCs w:val="24"/>
-        </w:rPr>
-        <w:t xml:space="preserve"> [</w:t>
-      </w:r>
-      <w:r>
-        <w:rPr>
-          <w:sz w:val="24"/>
-          <w:szCs w:val="24"/>
-        </w:rPr>
-        <w:t>1.5</w:t>
-      </w:r>
-      <w:r>
-        <w:rPr>
-          <w:sz w:val="24"/>
-          <w:szCs w:val="24"/>
-        </w:rPr>
-        <w:t xml:space="preserve"> </w:t>
-      </w:r>
-      <w:proofErr w:type="spellStart"/>
-      <w:r>
-        <w:rPr>
-          <w:sz w:val="24"/>
-          <w:szCs w:val="24"/>
-        </w:rPr>
-        <w:t>hrs</w:t>
-      </w:r>
-      <w:proofErr w:type="spellEnd"/>
-      <w:r>
-        <w:rPr>
-          <w:sz w:val="24"/>
-          <w:szCs w:val="24"/>
-        </w:rPr>
-        <w:t>]</w:t>
-      </w:r>
-    </w:p>
-    <w:p>
-      <w:pPr>
-        <w:rPr>
-          <w:sz w:val="24"/>
-          <w:szCs w:val="24"/>
-          <w:u w:val="single"/>
-        </w:rPr>
-      </w:pPr>
-      <w:r>
-        <w:rPr>
-          <w:sz w:val="24"/>
-          <w:szCs w:val="24"/>
-          <w:u w:val="single"/>
-        </w:rPr>
-        <w:t>Monday</w:t>
-      </w:r>
-      <w:r>
-        <w:rPr>
-          <w:sz w:val="24"/>
-          <w:szCs w:val="24"/>
-          <w:u w:val="single"/>
-        </w:rPr>
-        <w:t xml:space="preserve">, </w:t>
-      </w:r>
-      <w:r>
-        <w:rPr>
-          <w:sz w:val="24"/>
-          <w:szCs w:val="24"/>
-          <w:u w:val="single"/>
-        </w:rPr>
-        <w:t xml:space="preserve">February </w:t>
-      </w:r>
-      <w:r>
-        <w:rPr>
-          <w:sz w:val="24"/>
-          <w:szCs w:val="24"/>
-          <w:u w:val="single"/>
-        </w:rPr>
-        <w:t>11</w:t>
-      </w:r>
-      <w:r>
-        <w:rPr>
-          <w:sz w:val="24"/>
-          <w:szCs w:val="24"/>
-          <w:u w:val="single"/>
-        </w:rPr>
-        <w:t>, 2020</w:t>
-      </w:r>
-    </w:p>
-    <w:p>
-      <w:pPr>
-        <w:rPr>
-          <w:sz w:val="24"/>
-          <w:szCs w:val="24"/>
-        </w:rPr>
-      </w:pPr>
-      <w:r>
-        <w:rPr>
-          <w:sz w:val="24"/>
-          <w:szCs w:val="24"/>
-        </w:rPr>
-        <w:t xml:space="preserve">Added pass through functionality to the </w:t>
-      </w:r>
-      <w:proofErr w:type="spellStart"/>
-      <w:r>
-        <w:rPr>
-          <w:sz w:val="24"/>
-          <w:szCs w:val="24"/>
-        </w:rPr>
-        <w:t>alu</w:t>
-      </w:r>
-      <w:proofErr w:type="spellEnd"/>
-      <w:r>
-        <w:rPr>
-          <w:sz w:val="24"/>
-          <w:szCs w:val="24"/>
-        </w:rPr>
-        <w:t xml:space="preserve"> [</w:t>
-      </w:r>
-      <w:r>
-        <w:rPr>
-          <w:sz w:val="24"/>
-          <w:szCs w:val="24"/>
-        </w:rPr>
-        <w:t>2</w:t>
-      </w:r>
-      <w:r>
-        <w:rPr>
-          <w:sz w:val="24"/>
-          <w:szCs w:val="24"/>
-        </w:rPr>
-        <w:t xml:space="preserve"> </w:t>
-      </w:r>
-      <w:proofErr w:type="spellStart"/>
-      <w:r>
-        <w:rPr>
-          <w:sz w:val="24"/>
-          <w:szCs w:val="24"/>
-        </w:rPr>
-        <w:t>hrs</w:t>
-      </w:r>
-      <w:proofErr w:type="spellEnd"/>
-      <w:r>
-        <w:rPr>
-          <w:sz w:val="24"/>
-          <w:szCs w:val="24"/>
-        </w:rPr>
-        <w:t>]</w:t>
-      </w:r>
-    </w:p>
-    <w:p>
-      <w:pPr>
-        <w:rPr>
-          <w:sz w:val="24"/>
-          <w:szCs w:val="24"/>
-          <w:u w:val="single"/>
-        </w:rPr>
-      </w:pPr>
-      <w:r>
-        <w:rPr>
-          <w:sz w:val="24"/>
-          <w:szCs w:val="24"/>
-          <w:u w:val="single"/>
-        </w:rPr>
-        <w:t>Wednesday</w:t>
-      </w:r>
-      <w:r>
-        <w:rPr>
-          <w:sz w:val="24"/>
-          <w:szCs w:val="24"/>
-          <w:u w:val="single"/>
-        </w:rPr>
-        <w:t xml:space="preserve">, </w:t>
-      </w:r>
-      <w:r>
-        <w:rPr>
-          <w:sz w:val="24"/>
-          <w:szCs w:val="24"/>
-          <w:u w:val="single"/>
-        </w:rPr>
-        <w:t xml:space="preserve">February </w:t>
-      </w:r>
-      <w:r>
-        <w:rPr>
-          <w:sz w:val="24"/>
-          <w:szCs w:val="24"/>
-          <w:u w:val="single"/>
-        </w:rPr>
-        <w:t>12</w:t>
-      </w:r>
-      <w:r>
-        <w:rPr>
-          <w:sz w:val="24"/>
-          <w:szCs w:val="24"/>
-          <w:u w:val="single"/>
-        </w:rPr>
-        <w:t>, 2020</w:t>
-      </w:r>
-    </w:p>
-    <w:p>
-      <w:pPr>
-        <w:rPr>
-          <w:sz w:val="24"/>
-          <w:szCs w:val="24"/>
-        </w:rPr>
-      </w:pPr>
-      <w:r>
-        <w:rPr>
-          <w:sz w:val="24"/>
-          <w:szCs w:val="24"/>
-        </w:rPr>
-        <w:t xml:space="preserve">Worked on making better test cases for </w:t>
-      </w:r>
-      <w:proofErr w:type="spellStart"/>
-      <w:r>
-        <w:rPr>
-          <w:sz w:val="24"/>
-          <w:szCs w:val="24"/>
-        </w:rPr>
-        <w:t>alu</w:t>
-      </w:r>
-      <w:proofErr w:type="spellEnd"/>
-      <w:r>
-        <w:rPr>
-          <w:sz w:val="24"/>
-          <w:szCs w:val="24"/>
-        </w:rPr>
-        <w:t xml:space="preserve"> and started making </w:t>
-      </w:r>
-      <w:proofErr w:type="spellStart"/>
-      <w:r>
-        <w:rPr>
-          <w:sz w:val="24"/>
-          <w:szCs w:val="24"/>
-        </w:rPr>
-        <w:t>sll</w:t>
-      </w:r>
-      <w:proofErr w:type="spellEnd"/>
-      <w:r>
-        <w:rPr>
-          <w:sz w:val="24"/>
-          <w:szCs w:val="24"/>
-        </w:rPr>
-        <w:t xml:space="preserve"> module [3hrs]</w:t>
-      </w:r>
-    </w:p>
-    <w:p>
-      <w:pPr>
-        <w:rPr>
-          <w:sz w:val="24"/>
-          <w:szCs w:val="24"/>
-        </w:rPr>
-      </w:pPr>
-      <w:r>
-        <w:rPr>
-          <w:sz w:val="24"/>
-          <w:szCs w:val="24"/>
-        </w:rPr>
-        <w:t xml:space="preserve">My tasks for milestone </w:t>
-      </w:r>
-      <w:r>
-        <w:rPr>
-          <w:sz w:val="24"/>
-          <w:szCs w:val="24"/>
-        </w:rPr>
-        <w:t>6</w:t>
-      </w:r>
-      <w:r>
-        <w:rPr>
-          <w:sz w:val="24"/>
-          <w:szCs w:val="24"/>
-        </w:rPr>
-        <w:t xml:space="preserve"> were to finish the test cases for the </w:t>
-      </w:r>
-      <w:proofErr w:type="spellStart"/>
-      <w:r>
-        <w:rPr>
-          <w:sz w:val="24"/>
-          <w:szCs w:val="24"/>
-        </w:rPr>
-        <w:t>alu</w:t>
-      </w:r>
-      <w:proofErr w:type="spellEnd"/>
-      <w:r>
-        <w:rPr>
-          <w:sz w:val="24"/>
-          <w:szCs w:val="24"/>
-        </w:rPr>
-        <w:t xml:space="preserve"> and the </w:t>
-      </w:r>
-      <w:proofErr w:type="spellStart"/>
-      <w:r>
-        <w:rPr>
-          <w:sz w:val="24"/>
-          <w:szCs w:val="24"/>
-        </w:rPr>
-        <w:t>sll</w:t>
-      </w:r>
-      <w:proofErr w:type="spellEnd"/>
-      <w:r>
-        <w:rPr>
-          <w:sz w:val="24"/>
-          <w:szCs w:val="24"/>
-        </w:rPr>
-        <w:t xml:space="preserve"> module,</w:t>
-      </w:r>
-      <w:r>
-        <w:rPr>
-          <w:sz w:val="24"/>
-          <w:szCs w:val="24"/>
-        </w:rPr>
-        <w:t xml:space="preserve"> to assist in piecing the </w:t>
-      </w:r>
-      <w:proofErr w:type="spellStart"/>
-      <w:r>
-        <w:rPr>
-          <w:sz w:val="24"/>
-          <w:szCs w:val="24"/>
-        </w:rPr>
-        <w:t>datapath</w:t>
-      </w:r>
-      <w:proofErr w:type="spellEnd"/>
-      <w:r>
-        <w:rPr>
-          <w:sz w:val="24"/>
-          <w:szCs w:val="24"/>
-        </w:rPr>
-        <w:t xml:space="preserve"> together</w:t>
-      </w:r>
-      <w:r>
-        <w:rPr>
-          <w:sz w:val="24"/>
-          <w:szCs w:val="24"/>
-        </w:rPr>
-        <w:t xml:space="preserve">, and to compile the </w:t>
-      </w:r>
-      <w:proofErr w:type="spellStart"/>
-      <w:r>
-        <w:rPr>
-          <w:sz w:val="24"/>
-          <w:szCs w:val="24"/>
-        </w:rPr>
-        <w:t>alu</w:t>
-      </w:r>
-      <w:proofErr w:type="spellEnd"/>
-      <w:r>
-        <w:rPr>
-          <w:sz w:val="24"/>
-          <w:szCs w:val="24"/>
-        </w:rPr>
-        <w:t xml:space="preserve"> and the </w:t>
-      </w:r>
-      <w:proofErr w:type="spellStart"/>
-      <w:r>
-        <w:rPr>
-          <w:sz w:val="24"/>
-          <w:szCs w:val="24"/>
-        </w:rPr>
-        <w:t>sll</w:t>
-      </w:r>
-      <w:proofErr w:type="spellEnd"/>
-      <w:r>
-        <w:rPr>
-          <w:sz w:val="24"/>
-          <w:szCs w:val="24"/>
-        </w:rPr>
-        <w:t xml:space="preserve"> module</w:t>
-      </w:r>
-      <w:r>
-        <w:rPr>
-          <w:sz w:val="24"/>
-          <w:szCs w:val="24"/>
-        </w:rPr>
-        <w:t>.</w:t>
-      </w:r>
-    </w:p>
-    <w:p>
-      <w:pPr>
+        <w:t xml:space="preserve">MILESTONE </w:t>
+      </w:r>
+      <w:r>
         <w:rPr>
           <w:b/>
           <w:sz w:val="36"/>
           <w:szCs w:val="36"/>
         </w:rPr>
-      </w:pPr>
+        <w:t>6</w:t>
+      </w:r>
       <w:r>
         <w:rPr>
           <w:b/>
           <w:sz w:val="36"/>
           <w:szCs w:val="36"/>
         </w:rPr>
-        <w:t>MILESTONE 5 WORK:</w:t>
-      </w:r>
-    </w:p>
-    <w:p>
-      <w:pPr>
-        <w:rPr>
-          <w:sz w:val="24"/>
-          <w:szCs w:val="24"/>
-          <w:u w:val="single"/>
-        </w:rPr>
-      </w:pPr>
-      <w:r>
-        <w:rPr>
-          <w:sz w:val="24"/>
-          <w:szCs w:val="24"/>
-          <w:u w:val="single"/>
-        </w:rPr>
-        <w:t>Thursday</w:t>
-      </w:r>
-      <w:r>
-        <w:rPr>
-          <w:sz w:val="24"/>
-          <w:szCs w:val="24"/>
-          <w:u w:val="single"/>
-        </w:rPr>
-        <w:t>, February 14, 2020</w:t>
+        <w:t xml:space="preserve"> WORK:</w:t>
+      </w:r>
+    </w:p>
+    <w:p>
+      <w:pPr>
+        <w:rPr>
+          <w:sz w:val="24"/>
+          <w:szCs w:val="24"/>
+          <w:u w:val="single"/>
+        </w:rPr>
+      </w:pPr>
+      <w:r>
+        <w:rPr>
+          <w:sz w:val="24"/>
+          <w:szCs w:val="24"/>
+          <w:u w:val="single"/>
+        </w:rPr>
+        <w:t>Thursday, February 1</w:t>
+      </w:r>
+      <w:r>
+        <w:rPr>
+          <w:sz w:val="24"/>
+          <w:szCs w:val="24"/>
+          <w:u w:val="single"/>
+        </w:rPr>
+        <w:t>3</w:t>
+      </w:r>
+      <w:r>
+        <w:rPr>
+          <w:sz w:val="24"/>
+          <w:szCs w:val="24"/>
+          <w:u w:val="single"/>
+        </w:rPr>
+        <w:t>, 2020</w:t>
       </w:r>
     </w:p>
     <w:p>
@@ -1748,16 +1654,347 @@
         </w:rPr>
         <w:t>the finished product is to help in attaching the architecture to a spartan board and testing to make sure everything works.</w:t>
       </w:r>
+    </w:p>
+    <w:p>
+      <w:pPr>
+        <w:rPr>
+          <w:sz w:val="24"/>
+          <w:szCs w:val="24"/>
+        </w:rPr>
+      </w:pPr>
+    </w:p>
+    <w:p>
+      <w:pPr>
+        <w:rPr>
+          <w:b/>
+          <w:sz w:val="36"/>
+          <w:szCs w:val="36"/>
+        </w:rPr>
+      </w:pPr>
+      <w:r>
+        <w:rPr>
+          <w:b/>
+          <w:sz w:val="36"/>
+          <w:szCs w:val="36"/>
+        </w:rPr>
+        <w:t>FINAL</w:t>
+      </w:r>
+      <w:r>
+        <w:rPr>
+          <w:b/>
+          <w:sz w:val="36"/>
+          <w:szCs w:val="36"/>
+        </w:rPr>
+        <w:t xml:space="preserve"> WORK:</w:t>
+      </w:r>
+    </w:p>
+    <w:p>
+      <w:pPr>
+        <w:rPr>
+          <w:sz w:val="24"/>
+          <w:szCs w:val="24"/>
+          <w:u w:val="single"/>
+        </w:rPr>
+      </w:pPr>
+      <w:r>
+        <w:rPr>
+          <w:sz w:val="24"/>
+          <w:szCs w:val="24"/>
+          <w:u w:val="single"/>
+        </w:rPr>
+        <w:t>Friday</w:t>
+      </w:r>
+      <w:r>
+        <w:rPr>
+          <w:sz w:val="24"/>
+          <w:szCs w:val="24"/>
+          <w:u w:val="single"/>
+        </w:rPr>
+        <w:t xml:space="preserve">, February </w:t>
+      </w:r>
+      <w:r>
+        <w:rPr>
+          <w:sz w:val="24"/>
+          <w:szCs w:val="24"/>
+          <w:u w:val="single"/>
+        </w:rPr>
+        <w:t>21</w:t>
+      </w:r>
+      <w:r>
+        <w:rPr>
+          <w:sz w:val="24"/>
+          <w:szCs w:val="24"/>
+          <w:u w:val="single"/>
+        </w:rPr>
+        <w:t>, 2020</w:t>
+      </w:r>
+    </w:p>
+    <w:p>
+      <w:pPr>
+        <w:rPr>
+          <w:sz w:val="24"/>
+          <w:szCs w:val="24"/>
+        </w:rPr>
+      </w:pPr>
+      <w:r>
+        <w:rPr>
+          <w:sz w:val="24"/>
+          <w:szCs w:val="24"/>
+        </w:rPr>
+        <w:t>Researched Spartan board integration</w:t>
+      </w:r>
+      <w:r>
+        <w:rPr>
+          <w:sz w:val="24"/>
+          <w:szCs w:val="24"/>
+        </w:rPr>
+        <w:t xml:space="preserve"> [</w:t>
+      </w:r>
+      <w:r>
+        <w:rPr>
+          <w:sz w:val="24"/>
+          <w:szCs w:val="24"/>
+        </w:rPr>
+        <w:t>2</w:t>
+      </w:r>
+      <w:proofErr w:type="gramStart"/>
+      <w:r>
+        <w:rPr>
+          <w:sz w:val="24"/>
+          <w:szCs w:val="24"/>
+        </w:rPr>
+        <w:t>hrs](</w:t>
+      </w:r>
+      <w:proofErr w:type="gramEnd"/>
+      <w:r>
+        <w:rPr>
+          <w:sz w:val="24"/>
+          <w:szCs w:val="24"/>
+        </w:rPr>
+        <w:t>Verilog is hard)</w:t>
+      </w:r>
+    </w:p>
+    <w:p>
+      <w:pPr>
+        <w:rPr>
+          <w:sz w:val="24"/>
+          <w:szCs w:val="24"/>
+          <w:u w:val="single"/>
+        </w:rPr>
+      </w:pPr>
+      <w:r>
+        <w:rPr>
+          <w:sz w:val="24"/>
+          <w:szCs w:val="24"/>
+          <w:u w:val="single"/>
+        </w:rPr>
+        <w:t>Saturday</w:t>
+      </w:r>
+      <w:r>
+        <w:rPr>
+          <w:sz w:val="24"/>
+          <w:szCs w:val="24"/>
+          <w:u w:val="single"/>
+        </w:rPr>
+        <w:t xml:space="preserve">, </w:t>
+      </w:r>
+      <w:r>
+        <w:rPr>
+          <w:sz w:val="24"/>
+          <w:szCs w:val="24"/>
+          <w:u w:val="single"/>
+        </w:rPr>
+        <w:t xml:space="preserve">February </w:t>
+      </w:r>
+      <w:r>
+        <w:rPr>
+          <w:sz w:val="24"/>
+          <w:szCs w:val="24"/>
+          <w:u w:val="single"/>
+        </w:rPr>
+        <w:t>22</w:t>
+      </w:r>
+      <w:r>
+        <w:rPr>
+          <w:sz w:val="24"/>
+          <w:szCs w:val="24"/>
+          <w:u w:val="single"/>
+        </w:rPr>
+        <w:t>, 2020</w:t>
+      </w:r>
+    </w:p>
+    <w:p>
+      <w:pPr>
+        <w:rPr>
+          <w:sz w:val="24"/>
+          <w:szCs w:val="24"/>
+        </w:rPr>
+      </w:pPr>
+      <w:r>
+        <w:rPr>
+          <w:sz w:val="24"/>
+          <w:szCs w:val="24"/>
+        </w:rPr>
+        <w:t xml:space="preserve">Worked with group to test final </w:t>
+      </w:r>
+      <w:proofErr w:type="spellStart"/>
+      <w:r>
+        <w:rPr>
+          <w:sz w:val="24"/>
+          <w:szCs w:val="24"/>
+        </w:rPr>
+        <w:t>datapath</w:t>
+      </w:r>
+      <w:proofErr w:type="spellEnd"/>
+      <w:r>
+        <w:rPr>
+          <w:sz w:val="24"/>
+          <w:szCs w:val="24"/>
+        </w:rPr>
+        <w:t xml:space="preserve"> and continued researching Spartan boards</w:t>
+      </w:r>
+      <w:r>
+        <w:rPr>
+          <w:sz w:val="24"/>
+          <w:szCs w:val="24"/>
+        </w:rPr>
+        <w:t xml:space="preserve"> [3hrs]</w:t>
+      </w:r>
+    </w:p>
+    <w:p>
+      <w:pPr>
+        <w:rPr>
+          <w:sz w:val="24"/>
+          <w:szCs w:val="24"/>
+          <w:u w:val="single"/>
+        </w:rPr>
+      </w:pPr>
+      <w:r>
+        <w:rPr>
+          <w:sz w:val="24"/>
+          <w:szCs w:val="24"/>
+          <w:u w:val="single"/>
+        </w:rPr>
+        <w:t>Sunday</w:t>
+      </w:r>
+      <w:r>
+        <w:rPr>
+          <w:sz w:val="24"/>
+          <w:szCs w:val="24"/>
+          <w:u w:val="single"/>
+        </w:rPr>
+        <w:t xml:space="preserve">, </w:t>
+      </w:r>
+      <w:r>
+        <w:rPr>
+          <w:sz w:val="24"/>
+          <w:szCs w:val="24"/>
+          <w:u w:val="single"/>
+        </w:rPr>
+        <w:t xml:space="preserve">February </w:t>
+      </w:r>
+      <w:r>
+        <w:rPr>
+          <w:sz w:val="24"/>
+          <w:szCs w:val="24"/>
+          <w:u w:val="single"/>
+        </w:rPr>
+        <w:t>23</w:t>
+      </w:r>
+      <w:r>
+        <w:rPr>
+          <w:sz w:val="24"/>
+          <w:szCs w:val="24"/>
+          <w:u w:val="single"/>
+        </w:rPr>
+        <w:t>, 2020</w:t>
+      </w:r>
+    </w:p>
+    <w:p>
+      <w:pPr>
+        <w:rPr>
+          <w:sz w:val="24"/>
+          <w:szCs w:val="24"/>
+        </w:rPr>
+      </w:pPr>
+      <w:r>
+        <w:rPr>
+          <w:sz w:val="24"/>
+          <w:szCs w:val="24"/>
+        </w:rPr>
+        <w:t xml:space="preserve">Attempted to integrate Spartan board and helped test final </w:t>
+      </w:r>
+      <w:proofErr w:type="spellStart"/>
+      <w:r>
+        <w:rPr>
+          <w:sz w:val="24"/>
+          <w:szCs w:val="24"/>
+        </w:rPr>
+        <w:t>datapath</w:t>
+      </w:r>
+      <w:proofErr w:type="spellEnd"/>
+      <w:r>
+        <w:rPr>
+          <w:sz w:val="24"/>
+          <w:szCs w:val="24"/>
+        </w:rPr>
+        <w:t xml:space="preserve"> [</w:t>
+      </w:r>
+      <w:r>
+        <w:rPr>
+          <w:sz w:val="24"/>
+          <w:szCs w:val="24"/>
+        </w:rPr>
+        <w:t>5hrs</w:t>
+      </w:r>
+      <w:r>
+        <w:rPr>
+          <w:sz w:val="24"/>
+          <w:szCs w:val="24"/>
+        </w:rPr>
+        <w:t>]</w:t>
+      </w:r>
+    </w:p>
+    <w:p>
+      <w:pPr>
+        <w:rPr>
+          <w:sz w:val="24"/>
+          <w:szCs w:val="24"/>
+        </w:rPr>
+      </w:pPr>
+      <w:r>
+        <w:rPr>
+          <w:sz w:val="24"/>
+          <w:szCs w:val="24"/>
+        </w:rPr>
+        <w:t xml:space="preserve">Worked with group to create the final presentation video. Discussed what factors should be in the video [3 </w:t>
+      </w:r>
+      <w:proofErr w:type="spellStart"/>
+      <w:r>
+        <w:rPr>
+          <w:sz w:val="24"/>
+          <w:szCs w:val="24"/>
+        </w:rPr>
+        <w:t>hrs</w:t>
+      </w:r>
+      <w:proofErr w:type="spellEnd"/>
+      <w:r>
+        <w:rPr>
+          <w:sz w:val="24"/>
+          <w:szCs w:val="24"/>
+        </w:rPr>
+        <w:t>]</w:t>
+      </w:r>
+    </w:p>
+    <w:p>
+      <w:pPr>
+        <w:rPr>
+          <w:sz w:val="24"/>
+          <w:szCs w:val="24"/>
+        </w:rPr>
+      </w:pPr>
       <w:bookmarkStart w:id="0" w:name="_GoBack"/>
       <w:bookmarkEnd w:id="0"/>
-    </w:p>
-    <w:p>
-      <w:pPr>
-        <w:rPr>
-          <w:sz w:val="24"/>
-          <w:szCs w:val="24"/>
-        </w:rPr>
-      </w:pPr>
     </w:p>
     <w:sectPr>
       <w:pgSz w:w="12240" w:h="15840"/>

</xml_diff>